<commit_message>
Uploading latest project plan files
</commit_message>
<xml_diff>
--- a/man/plan/CS22120 Project Plan.docx
+++ b/man/plan/CS22120 Project Plan.docx
@@ -133,8 +133,10 @@
           </w:p>
           <w:p>
             <w:r>
-              <w:t>1.0</w:t>
-            </w:r>
+              <w:t>0.1</w:t>
+            </w:r>
+            <w:bookmarkStart w:id="0" w:name="_GoBack"/>
+            <w:bookmarkEnd w:id="0"/>
           </w:p>
           <w:p>
             <w:r>
@@ -275,6 +277,7 @@
           <w:docPartUnique/>
         </w:docPartObj>
       </w:sdtPr>
+      <w:sdtEndPr/>
       <w:sdtContent>
         <w:p>
           <w:pPr>
@@ -1235,22 +1238,22 @@
       <w:pPr>
         <w:pStyle w:val="Heading1"/>
       </w:pPr>
-      <w:bookmarkStart w:id="0" w:name="_Toc401607845"/>
+      <w:bookmarkStart w:id="1" w:name="_Toc401607845"/>
       <w:r>
         <w:lastRenderedPageBreak/>
         <w:t>Introduction</w:t>
       </w:r>
-      <w:bookmarkEnd w:id="0"/>
+      <w:bookmarkEnd w:id="1"/>
     </w:p>
     <w:p>
       <w:pPr>
         <w:pStyle w:val="Heading2"/>
       </w:pPr>
-      <w:bookmarkStart w:id="1" w:name="_Toc401607846"/>
+      <w:bookmarkStart w:id="2" w:name="_Toc401607846"/>
       <w:r>
         <w:t>Purpose of this Document</w:t>
       </w:r>
-      <w:bookmarkEnd w:id="1"/>
+      <w:bookmarkEnd w:id="2"/>
     </w:p>
     <w:sdt>
       <w:sdtPr>
@@ -1267,6 +1270,7 @@
         <w:showingPlcHdr/>
         <w15:appearance w15:val="hidden"/>
       </w:sdtPr>
+      <w:sdtEndPr/>
       <w:sdtContent>
         <w:tbl>
           <w:tblPr>
@@ -1558,11 +1562,11 @@
       <w:pPr>
         <w:pStyle w:val="Heading2"/>
       </w:pPr>
-      <w:bookmarkStart w:id="2" w:name="_Toc401607847"/>
+      <w:bookmarkStart w:id="3" w:name="_Toc401607847"/>
       <w:r>
         <w:t>Scope</w:t>
       </w:r>
-      <w:bookmarkEnd w:id="2"/>
+      <w:bookmarkEnd w:id="3"/>
     </w:p>
     <w:sdt>
       <w:sdtPr>
@@ -1579,6 +1583,7 @@
         <w:showingPlcHdr/>
         <w15:appearance w15:val="hidden"/>
       </w:sdtPr>
+      <w:sdtEndPr/>
       <w:sdtContent>
         <w:tbl>
           <w:tblPr>
@@ -1843,11 +1848,11 @@
       <w:pPr>
         <w:pStyle w:val="Heading2"/>
       </w:pPr>
-      <w:bookmarkStart w:id="3" w:name="_Toc401607848"/>
+      <w:bookmarkStart w:id="4" w:name="_Toc401607848"/>
       <w:r>
         <w:t>Objective</w:t>
       </w:r>
-      <w:bookmarkEnd w:id="3"/>
+      <w:bookmarkEnd w:id="4"/>
     </w:p>
     <w:sdt>
       <w:sdtPr>
@@ -1864,6 +1869,7 @@
         <w:showingPlcHdr/>
         <w15:appearance w15:val="hidden"/>
       </w:sdtPr>
+      <w:sdtEndPr/>
       <w:sdtContent>
         <w:tbl>
           <w:tblPr>
@@ -2125,631 +2131,50 @@
       <w:pPr>
         <w:pStyle w:val="Heading1"/>
       </w:pPr>
-      <w:bookmarkStart w:id="4" w:name="_Toc401607849"/>
+      <w:bookmarkStart w:id="5" w:name="_Toc401607849"/>
       <w:r>
         <w:t>Overview</w:t>
       </w:r>
-      <w:bookmarkEnd w:id="4"/>
+      <w:bookmarkEnd w:id="5"/>
     </w:p>
-    <w:sdt>
-      <w:sdtPr>
-        <w:rPr>
-          <w:color w:val="000000" w:themeColor="text2"/>
-          <w:sz w:val="20"/>
-          <w:szCs w:val="20"/>
-        </w:rPr>
-        <w:id w:val="-1085602515"/>
-        <w:placeholder>
-          <w:docPart w:val="269371D636A54CE1B731464676964A99"/>
-        </w:placeholder>
-        <w:temporary/>
-        <w:showingPlcHdr/>
-        <w15:appearance w15:val="hidden"/>
-      </w:sdtPr>
-      <w:sdtContent>
-        <w:tbl>
-          <w:tblPr>
-            <w:tblStyle w:val="TipTable"/>
-            <w:tblW w:w="5014" w:type="pct"/>
-            <w:shd w:val="clear" w:color="auto" w:fill="F8F8F8" w:themeFill="background2"/>
-            <w:tblCellMar>
-              <w:top w:w="0" w:type="dxa"/>
-            </w:tblCellMar>
-            <w:tblLook w:val="04A0" w:firstRow="1" w:lastRow="0" w:firstColumn="1" w:lastColumn="0" w:noHBand="0" w:noVBand="1"/>
-          </w:tblPr>
-          <w:tblGrid>
-            <w:gridCol w:w="648"/>
-            <w:gridCol w:w="8738"/>
-          </w:tblGrid>
-          <w:tr>
-            <w:tc>
-              <w:tcPr>
-                <w:cnfStyle w:val="001000000000" w:firstRow="0" w:lastRow="0" w:firstColumn="1" w:lastColumn="0" w:oddVBand="0" w:evenVBand="0" w:oddHBand="0" w:evenHBand="0" w:firstRowFirstColumn="0" w:firstRowLastColumn="0" w:lastRowFirstColumn="0" w:lastRowLastColumn="0"/>
-                <w:tcW w:w="345" w:type="pct"/>
-                <w:shd w:val="clear" w:color="auto" w:fill="F8F8F8" w:themeFill="background2"/>
-              </w:tcPr>
-              <w:p>
-                <w:pPr>
-                  <w:pStyle w:val="Icon"/>
-                </w:pPr>
-                <w:r>
-                  <w:rPr>
-                    <w:noProof/>
-                    <w:lang w:val="en-GB" w:eastAsia="en-GB"/>
-                  </w:rPr>
-                  <mc:AlternateContent>
-                    <mc:Choice Requires="wpg">
-                      <w:drawing>
-                        <wp:inline distT="0" distB="0" distL="0" distR="0">
-                          <wp:extent cx="228600" cy="228600"/>
-                          <wp:effectExtent l="0" t="0" r="0" b="0"/>
-                          <wp:docPr id="26" name="Group 19" descr="Tip icon"/>
-                          <wp:cNvGraphicFramePr/>
-                          <a:graphic xmlns:a="http://schemas.openxmlformats.org/drawingml/2006/main">
-                            <a:graphicData uri="http://schemas.microsoft.com/office/word/2010/wordprocessingGroup">
-                              <wpg:wgp>
-                                <wpg:cNvGrpSpPr/>
-                                <wpg:grpSpPr>
-                                  <a:xfrm>
-                                    <a:off x="0" y="0"/>
-                                    <a:ext cx="228600" cy="228600"/>
-                                    <a:chOff x="0" y="0"/>
-                                    <a:chExt cx="228600" cy="228600"/>
-                                  </a:xfrm>
-                                </wpg:grpSpPr>
-                                <wps:wsp>
-                                  <wps:cNvPr id="27" name="Oval 27"/>
-                                  <wps:cNvSpPr>
-                                    <a:spLocks noChangeAspect="1" noChangeArrowheads="1"/>
-                                  </wps:cNvSpPr>
-                                  <wps:spPr bwMode="auto">
-                                    <a:xfrm>
-                                      <a:off x="0" y="0"/>
-                                      <a:ext cx="228600" cy="228600"/>
-                                    </a:xfrm>
-                                    <a:prstGeom prst="ellipse">
-                                      <a:avLst/>
-                                    </a:prstGeom>
-                                    <a:solidFill>
-                                      <a:schemeClr val="accent1"/>
-                                    </a:solidFill>
-                                    <a:ln w="0">
-                                      <a:noFill/>
-                                      <a:prstDash val="solid"/>
-                                      <a:miter lim="800000"/>
-                                      <a:headEnd/>
-                                      <a:tailEnd/>
-                                    </a:ln>
-                                  </wps:spPr>
-                                  <wps:bodyPr rot="0" vert="horz" wrap="square" lIns="91440" tIns="45720" rIns="91440" bIns="45720" anchor="t" anchorCtr="0" upright="1">
-                                    <a:noAutofit/>
-                                  </wps:bodyPr>
-                                </wps:wsp>
-                                <wps:wsp>
-                                  <wps:cNvPr id="28" name="Freeform 28"/>
-                                  <wps:cNvSpPr/>
-                                  <wps:spPr>
-                                    <a:xfrm>
-                                      <a:off x="98639" y="50800"/>
-                                      <a:ext cx="31322" cy="127000"/>
-                                    </a:xfrm>
-                                    <a:custGeom>
-                                      <a:avLst/>
-                                      <a:gdLst>
-                                        <a:gd name="connsiteX0" fmla="*/ 3915 w 31322"/>
-                                        <a:gd name="connsiteY0" fmla="*/ 38279 h 127000"/>
-                                        <a:gd name="connsiteX1" fmla="*/ 27406 w 31322"/>
-                                        <a:gd name="connsiteY1" fmla="*/ 38279 h 127000"/>
-                                        <a:gd name="connsiteX2" fmla="*/ 27406 w 31322"/>
-                                        <a:gd name="connsiteY2" fmla="*/ 127000 h 127000"/>
-                                        <a:gd name="connsiteX3" fmla="*/ 3915 w 31322"/>
-                                        <a:gd name="connsiteY3" fmla="*/ 127000 h 127000"/>
-                                        <a:gd name="connsiteX4" fmla="*/ 15661 w 31322"/>
-                                        <a:gd name="connsiteY4" fmla="*/ 0 h 127000"/>
-                                        <a:gd name="connsiteX5" fmla="*/ 31322 w 31322"/>
-                                        <a:gd name="connsiteY5" fmla="*/ 15661 h 127000"/>
-                                        <a:gd name="connsiteX6" fmla="*/ 15661 w 31322"/>
-                                        <a:gd name="connsiteY6" fmla="*/ 31322 h 127000"/>
-                                        <a:gd name="connsiteX7" fmla="*/ 0 w 31322"/>
-                                        <a:gd name="connsiteY7" fmla="*/ 15661 h 127000"/>
-                                        <a:gd name="connsiteX8" fmla="*/ 15661 w 31322"/>
-                                        <a:gd name="connsiteY8" fmla="*/ 0 h 127000"/>
-                                      </a:gdLst>
-                                      <a:ahLst/>
-                                      <a:cxnLst>
-                                        <a:cxn ang="0">
-                                          <a:pos x="connsiteX0" y="connsiteY0"/>
-                                        </a:cxn>
-                                        <a:cxn ang="0">
-                                          <a:pos x="connsiteX1" y="connsiteY1"/>
-                                        </a:cxn>
-                                        <a:cxn ang="0">
-                                          <a:pos x="connsiteX2" y="connsiteY2"/>
-                                        </a:cxn>
-                                        <a:cxn ang="0">
-                                          <a:pos x="connsiteX3" y="connsiteY3"/>
-                                        </a:cxn>
-                                        <a:cxn ang="0">
-                                          <a:pos x="connsiteX4" y="connsiteY4"/>
-                                        </a:cxn>
-                                        <a:cxn ang="0">
-                                          <a:pos x="connsiteX5" y="connsiteY5"/>
-                                        </a:cxn>
-                                        <a:cxn ang="0">
-                                          <a:pos x="connsiteX6" y="connsiteY6"/>
-                                        </a:cxn>
-                                        <a:cxn ang="0">
-                                          <a:pos x="connsiteX7" y="connsiteY7"/>
-                                        </a:cxn>
-                                        <a:cxn ang="0">
-                                          <a:pos x="connsiteX8" y="connsiteY8"/>
-                                        </a:cxn>
-                                      </a:cxnLst>
-                                      <a:rect l="l" t="t" r="r" b="b"/>
-                                      <a:pathLst>
-                                        <a:path w="31322" h="127000">
-                                          <a:moveTo>
-                                            <a:pt x="3915" y="38279"/>
-                                          </a:moveTo>
-                                          <a:lnTo>
-                                            <a:pt x="27406" y="38279"/>
-                                          </a:lnTo>
-                                          <a:lnTo>
-                                            <a:pt x="27406" y="127000"/>
-                                          </a:lnTo>
-                                          <a:lnTo>
-                                            <a:pt x="3915" y="127000"/>
-                                          </a:lnTo>
-                                          <a:close/>
-                                          <a:moveTo>
-                                            <a:pt x="15661" y="0"/>
-                                          </a:moveTo>
-                                          <a:cubicBezTo>
-                                            <a:pt x="24310" y="0"/>
-                                            <a:pt x="31322" y="7012"/>
-                                            <a:pt x="31322" y="15661"/>
-                                          </a:cubicBezTo>
-                                          <a:cubicBezTo>
-                                            <a:pt x="31322" y="24310"/>
-                                            <a:pt x="24310" y="31322"/>
-                                            <a:pt x="15661" y="31322"/>
-                                          </a:cubicBezTo>
-                                          <a:cubicBezTo>
-                                            <a:pt x="7012" y="31322"/>
-                                            <a:pt x="0" y="24310"/>
-                                            <a:pt x="0" y="15661"/>
-                                          </a:cubicBezTo>
-                                          <a:cubicBezTo>
-                                            <a:pt x="0" y="7012"/>
-                                            <a:pt x="7012" y="0"/>
-                                            <a:pt x="15661" y="0"/>
-                                          </a:cubicBezTo>
-                                          <a:close/>
-                                        </a:path>
-                                      </a:pathLst>
-                                    </a:custGeom>
-                                    <a:solidFill>
-                                      <a:schemeClr val="bg1"/>
-                                    </a:solidFill>
-                                    <a:ln>
-                                      <a:noFill/>
-                                    </a:ln>
-                                  </wps:spPr>
-                                  <wps:style>
-                                    <a:lnRef idx="2">
-                                      <a:schemeClr val="accent1">
-                                        <a:shade val="50000"/>
-                                      </a:schemeClr>
-                                    </a:lnRef>
-                                    <a:fillRef idx="1">
-                                      <a:schemeClr val="accent1"/>
-                                    </a:fillRef>
-                                    <a:effectRef idx="0">
-                                      <a:schemeClr val="accent1"/>
-                                    </a:effectRef>
-                                    <a:fontRef idx="minor">
-                                      <a:schemeClr val="lt1"/>
-                                    </a:fontRef>
-                                  </wps:style>
-                                  <wps:bodyPr rot="0" spcFirstLastPara="0" vert="horz" wrap="square" lIns="91440" tIns="45720" rIns="91440" bIns="45720" numCol="1" spcCol="0" rtlCol="0" fromWordArt="0" anchor="ctr" anchorCtr="0" forceAA="0" compatLnSpc="1">
-                                    <a:prstTxWarp prst="textNoShape">
-                                      <a:avLst/>
-                                    </a:prstTxWarp>
-                                    <a:noAutofit/>
-                                  </wps:bodyPr>
-                                </wps:wsp>
-                              </wpg:wgp>
-                            </a:graphicData>
-                          </a:graphic>
-                        </wp:inline>
-                      </w:drawing>
-                    </mc:Choice>
-                    <mc:Fallback>
-                      <w:pict>
-                        <v:group w14:anchorId="51B9807D" id="Group 19" o:spid="_x0000_s1026" alt="Tip icon" style="width:18pt;height:18pt;mso-position-horizontal-relative:char;mso-position-vertical-relative:line" coordsize="228600,228600" o:gfxdata="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">
-                          <v:oval id="Oval 27" o:spid="_x0000_s1027" style="position:absolute;width:228600;height:228600;visibility:visible;mso-wrap-style:square;v-text-anchor:top" o:gfxdata="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" fillcolor="#ddd [3204]" stroked="f" strokeweight="0">
-                            <v:stroke joinstyle="miter"/>
-                            <o:lock v:ext="edit" aspectratio="t"/>
-                          </v:oval>
-                          <v:shape id="Freeform 28" o:spid="_x0000_s1028" style="position:absolute;left:98639;top:50800;width:31322;height:127000;visibility:visible;mso-wrap-style:square;v-text-anchor:middle" coordsize="31322,127000" o:gfxdata="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" path="m3915,38279r23491,l27406,127000r-23491,l3915,38279xm15661,v8649,,15661,7012,15661,15661c31322,24310,24310,31322,15661,31322,7012,31322,,24310,,15661,,7012,7012,,15661,xe" fillcolor="white [3212]" stroked="f" strokeweight="1pt">
-                            <v:stroke joinstyle="miter"/>
-                            <v:path arrowok="t" o:connecttype="custom" o:connectlocs="3915,38279;27406,38279;27406,127000;3915,127000;15661,0;31322,15661;15661,31322;0,15661;15661,0" o:connectangles="0,0,0,0,0,0,0,0,0"/>
-                          </v:shape>
-                          <w10:anchorlock/>
-                        </v:group>
-                      </w:pict>
-                    </mc:Fallback>
-                  </mc:AlternateContent>
-                </w:r>
-              </w:p>
-            </w:tc>
-            <w:tc>
-              <w:tcPr>
-                <w:tcW w:w="4655" w:type="pct"/>
-                <w:shd w:val="clear" w:color="auto" w:fill="F8F8F8" w:themeFill="background2"/>
-              </w:tcPr>
-              <w:p>
-                <w:pPr>
-                  <w:pStyle w:val="TipText"/>
-                  <w:cnfStyle w:val="000000000000" w:firstRow="0" w:lastRow="0" w:firstColumn="0" w:lastColumn="0" w:oddVBand="0" w:evenVBand="0" w:oddHBand="0" w:evenHBand="0" w:firstRowFirstColumn="0" w:firstRowLastColumn="0" w:lastRowFirstColumn="0" w:lastRowLastColumn="0"/>
-                </w:pPr>
-                <w:r>
-                  <w:rPr>
-                    <w:i w:val="0"/>
-                    <w:iCs w:val="0"/>
-                  </w:rPr>
-                  <w:t xml:space="preserve">Give a positive, concise, and fact-based description of your business: </w:t>
-                </w:r>
-                <w:r>
-                  <w:t xml:space="preserve">what it does, </w:t>
-                </w:r>
-                <w:r>
-                  <w:rPr>
-                    <w:i w:val="0"/>
-                    <w:iCs w:val="0"/>
-                  </w:rPr>
-                  <w:t xml:space="preserve">and </w:t>
-                </w:r>
-                <w:r>
-                  <w:t xml:space="preserve">what is going to make it unique, competitive and successful. </w:t>
-                </w:r>
-                <w:r>
-                  <w:rPr>
-                    <w:i w:val="0"/>
-                    <w:iCs w:val="0"/>
-                  </w:rPr>
-                  <w:t>D</w:t>
-                </w:r>
-                <w:r>
-                  <w:t xml:space="preserve">escribe special features that will make your business attractive to potential customers and identify </w:t>
-                </w:r>
-                <w:r>
-                  <w:rPr>
-                    <w:i w:val="0"/>
-                    <w:iCs w:val="0"/>
-                  </w:rPr>
-                  <w:t xml:space="preserve">your company’s primary </w:t>
-                </w:r>
-                <w:r>
-                  <w:t xml:space="preserve">goals and objectives. </w:t>
-                </w:r>
-              </w:p>
-            </w:tc>
-          </w:tr>
-        </w:tbl>
-        <w:p/>
-      </w:sdtContent>
-    </w:sdt>
     <w:p>
       <w:pPr>
         <w:pStyle w:val="Heading2"/>
       </w:pPr>
-      <w:bookmarkStart w:id="5" w:name="_Toc401607850"/>
+      <w:bookmarkStart w:id="6" w:name="_Toc401607850"/>
       <w:r>
         <w:t>Platform</w:t>
       </w:r>
-      <w:bookmarkEnd w:id="5"/>
+      <w:bookmarkEnd w:id="6"/>
     </w:p>
-    <w:sdt>
-      <w:sdtPr>
-        <w:rPr>
-          <w:color w:val="000000" w:themeColor="text2"/>
-          <w:sz w:val="20"/>
-          <w:szCs w:val="20"/>
-        </w:rPr>
-        <w:id w:val="204835237"/>
-        <w:placeholder>
-          <w:docPart w:val="269371D636A54CE1B731464676964A99"/>
-        </w:placeholder>
-        <w:temporary/>
-        <w:showingPlcHdr/>
-        <w15:appearance w15:val="hidden"/>
-      </w:sdtPr>
-      <w:sdtContent>
-        <w:tbl>
-          <w:tblPr>
-            <w:tblStyle w:val="TipTable"/>
-            <w:tblW w:w="5014" w:type="pct"/>
-            <w:shd w:val="clear" w:color="auto" w:fill="F8F8F8" w:themeFill="background2"/>
-            <w:tblCellMar>
-              <w:top w:w="0" w:type="dxa"/>
-            </w:tblCellMar>
-            <w:tblLook w:val="04A0" w:firstRow="1" w:lastRow="0" w:firstColumn="1" w:lastColumn="0" w:noHBand="0" w:noVBand="1"/>
-          </w:tblPr>
-          <w:tblGrid>
-            <w:gridCol w:w="648"/>
-            <w:gridCol w:w="8738"/>
-          </w:tblGrid>
-          <w:tr>
-            <w:tc>
-              <w:tcPr>
-                <w:cnfStyle w:val="001000000000" w:firstRow="0" w:lastRow="0" w:firstColumn="1" w:lastColumn="0" w:oddVBand="0" w:evenVBand="0" w:oddHBand="0" w:evenHBand="0" w:firstRowFirstColumn="0" w:firstRowLastColumn="0" w:lastRowFirstColumn="0" w:lastRowLastColumn="0"/>
-                <w:tcW w:w="345" w:type="pct"/>
-                <w:shd w:val="clear" w:color="auto" w:fill="F8F8F8" w:themeFill="background2"/>
-              </w:tcPr>
-              <w:p>
-                <w:pPr>
-                  <w:pStyle w:val="Icon"/>
-                </w:pPr>
-                <w:r>
-                  <w:rPr>
-                    <w:noProof/>
-                    <w:lang w:val="en-GB" w:eastAsia="en-GB"/>
-                  </w:rPr>
-                  <mc:AlternateContent>
-                    <mc:Choice Requires="wpg">
-                      <w:drawing>
-                        <wp:inline distT="0" distB="0" distL="0" distR="0">
-                          <wp:extent cx="228600" cy="228600"/>
-                          <wp:effectExtent l="0" t="0" r="0" b="0"/>
-                          <wp:docPr id="29" name="Group 19" descr="Tip icon"/>
-                          <wp:cNvGraphicFramePr/>
-                          <a:graphic xmlns:a="http://schemas.openxmlformats.org/drawingml/2006/main">
-                            <a:graphicData uri="http://schemas.microsoft.com/office/word/2010/wordprocessingGroup">
-                              <wpg:wgp>
-                                <wpg:cNvGrpSpPr/>
-                                <wpg:grpSpPr>
-                                  <a:xfrm>
-                                    <a:off x="0" y="0"/>
-                                    <a:ext cx="228600" cy="228600"/>
-                                    <a:chOff x="0" y="0"/>
-                                    <a:chExt cx="228600" cy="228600"/>
-                                  </a:xfrm>
-                                </wpg:grpSpPr>
-                                <wps:wsp>
-                                  <wps:cNvPr id="30" name="Oval 30"/>
-                                  <wps:cNvSpPr>
-                                    <a:spLocks noChangeAspect="1" noChangeArrowheads="1"/>
-                                  </wps:cNvSpPr>
-                                  <wps:spPr bwMode="auto">
-                                    <a:xfrm>
-                                      <a:off x="0" y="0"/>
-                                      <a:ext cx="228600" cy="228600"/>
-                                    </a:xfrm>
-                                    <a:prstGeom prst="ellipse">
-                                      <a:avLst/>
-                                    </a:prstGeom>
-                                    <a:solidFill>
-                                      <a:schemeClr val="accent1"/>
-                                    </a:solidFill>
-                                    <a:ln w="0">
-                                      <a:noFill/>
-                                      <a:prstDash val="solid"/>
-                                      <a:miter lim="800000"/>
-                                      <a:headEnd/>
-                                      <a:tailEnd/>
-                                    </a:ln>
-                                  </wps:spPr>
-                                  <wps:bodyPr rot="0" vert="horz" wrap="square" lIns="91440" tIns="45720" rIns="91440" bIns="45720" anchor="t" anchorCtr="0" upright="1">
-                                    <a:noAutofit/>
-                                  </wps:bodyPr>
-                                </wps:wsp>
-                                <wps:wsp>
-                                  <wps:cNvPr id="31" name="Freeform 31"/>
-                                  <wps:cNvSpPr/>
-                                  <wps:spPr>
-                                    <a:xfrm>
-                                      <a:off x="98639" y="50800"/>
-                                      <a:ext cx="31322" cy="127000"/>
-                                    </a:xfrm>
-                                    <a:custGeom>
-                                      <a:avLst/>
-                                      <a:gdLst>
-                                        <a:gd name="connsiteX0" fmla="*/ 3915 w 31322"/>
-                                        <a:gd name="connsiteY0" fmla="*/ 38279 h 127000"/>
-                                        <a:gd name="connsiteX1" fmla="*/ 27406 w 31322"/>
-                                        <a:gd name="connsiteY1" fmla="*/ 38279 h 127000"/>
-                                        <a:gd name="connsiteX2" fmla="*/ 27406 w 31322"/>
-                                        <a:gd name="connsiteY2" fmla="*/ 127000 h 127000"/>
-                                        <a:gd name="connsiteX3" fmla="*/ 3915 w 31322"/>
-                                        <a:gd name="connsiteY3" fmla="*/ 127000 h 127000"/>
-                                        <a:gd name="connsiteX4" fmla="*/ 15661 w 31322"/>
-                                        <a:gd name="connsiteY4" fmla="*/ 0 h 127000"/>
-                                        <a:gd name="connsiteX5" fmla="*/ 31322 w 31322"/>
-                                        <a:gd name="connsiteY5" fmla="*/ 15661 h 127000"/>
-                                        <a:gd name="connsiteX6" fmla="*/ 15661 w 31322"/>
-                                        <a:gd name="connsiteY6" fmla="*/ 31322 h 127000"/>
-                                        <a:gd name="connsiteX7" fmla="*/ 0 w 31322"/>
-                                        <a:gd name="connsiteY7" fmla="*/ 15661 h 127000"/>
-                                        <a:gd name="connsiteX8" fmla="*/ 15661 w 31322"/>
-                                        <a:gd name="connsiteY8" fmla="*/ 0 h 127000"/>
-                                      </a:gdLst>
-                                      <a:ahLst/>
-                                      <a:cxnLst>
-                                        <a:cxn ang="0">
-                                          <a:pos x="connsiteX0" y="connsiteY0"/>
-                                        </a:cxn>
-                                        <a:cxn ang="0">
-                                          <a:pos x="connsiteX1" y="connsiteY1"/>
-                                        </a:cxn>
-                                        <a:cxn ang="0">
-                                          <a:pos x="connsiteX2" y="connsiteY2"/>
-                                        </a:cxn>
-                                        <a:cxn ang="0">
-                                          <a:pos x="connsiteX3" y="connsiteY3"/>
-                                        </a:cxn>
-                                        <a:cxn ang="0">
-                                          <a:pos x="connsiteX4" y="connsiteY4"/>
-                                        </a:cxn>
-                                        <a:cxn ang="0">
-                                          <a:pos x="connsiteX5" y="connsiteY5"/>
-                                        </a:cxn>
-                                        <a:cxn ang="0">
-                                          <a:pos x="connsiteX6" y="connsiteY6"/>
-                                        </a:cxn>
-                                        <a:cxn ang="0">
-                                          <a:pos x="connsiteX7" y="connsiteY7"/>
-                                        </a:cxn>
-                                        <a:cxn ang="0">
-                                          <a:pos x="connsiteX8" y="connsiteY8"/>
-                                        </a:cxn>
-                                      </a:cxnLst>
-                                      <a:rect l="l" t="t" r="r" b="b"/>
-                                      <a:pathLst>
-                                        <a:path w="31322" h="127000">
-                                          <a:moveTo>
-                                            <a:pt x="3915" y="38279"/>
-                                          </a:moveTo>
-                                          <a:lnTo>
-                                            <a:pt x="27406" y="38279"/>
-                                          </a:lnTo>
-                                          <a:lnTo>
-                                            <a:pt x="27406" y="127000"/>
-                                          </a:lnTo>
-                                          <a:lnTo>
-                                            <a:pt x="3915" y="127000"/>
-                                          </a:lnTo>
-                                          <a:close/>
-                                          <a:moveTo>
-                                            <a:pt x="15661" y="0"/>
-                                          </a:moveTo>
-                                          <a:cubicBezTo>
-                                            <a:pt x="24310" y="0"/>
-                                            <a:pt x="31322" y="7012"/>
-                                            <a:pt x="31322" y="15661"/>
-                                          </a:cubicBezTo>
-                                          <a:cubicBezTo>
-                                            <a:pt x="31322" y="24310"/>
-                                            <a:pt x="24310" y="31322"/>
-                                            <a:pt x="15661" y="31322"/>
-                                          </a:cubicBezTo>
-                                          <a:cubicBezTo>
-                                            <a:pt x="7012" y="31322"/>
-                                            <a:pt x="0" y="24310"/>
-                                            <a:pt x="0" y="15661"/>
-                                          </a:cubicBezTo>
-                                          <a:cubicBezTo>
-                                            <a:pt x="0" y="7012"/>
-                                            <a:pt x="7012" y="0"/>
-                                            <a:pt x="15661" y="0"/>
-                                          </a:cubicBezTo>
-                                          <a:close/>
-                                        </a:path>
-                                      </a:pathLst>
-                                    </a:custGeom>
-                                    <a:solidFill>
-                                      <a:schemeClr val="bg1"/>
-                                    </a:solidFill>
-                                    <a:ln>
-                                      <a:noFill/>
-                                    </a:ln>
-                                  </wps:spPr>
-                                  <wps:style>
-                                    <a:lnRef idx="2">
-                                      <a:schemeClr val="accent1">
-                                        <a:shade val="50000"/>
-                                      </a:schemeClr>
-                                    </a:lnRef>
-                                    <a:fillRef idx="1">
-                                      <a:schemeClr val="accent1"/>
-                                    </a:fillRef>
-                                    <a:effectRef idx="0">
-                                      <a:schemeClr val="accent1"/>
-                                    </a:effectRef>
-                                    <a:fontRef idx="minor">
-                                      <a:schemeClr val="lt1"/>
-                                    </a:fontRef>
-                                  </wps:style>
-                                  <wps:bodyPr rot="0" spcFirstLastPara="0" vert="horz" wrap="square" lIns="91440" tIns="45720" rIns="91440" bIns="45720" numCol="1" spcCol="0" rtlCol="0" fromWordArt="0" anchor="ctr" anchorCtr="0" forceAA="0" compatLnSpc="1">
-                                    <a:prstTxWarp prst="textNoShape">
-                                      <a:avLst/>
-                                    </a:prstTxWarp>
-                                    <a:noAutofit/>
-                                  </wps:bodyPr>
-                                </wps:wsp>
-                              </wpg:wgp>
-                            </a:graphicData>
-                          </a:graphic>
-                        </wp:inline>
-                      </w:drawing>
-                    </mc:Choice>
-                    <mc:Fallback>
-                      <w:pict>
-                        <v:group w14:anchorId="62076603" id="Group 19" o:spid="_x0000_s1026" alt="Tip icon" style="width:18pt;height:18pt;mso-position-horizontal-relative:char;mso-position-vertical-relative:line" coordsize="228600,228600" o:gfxdata="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">
-                          <v:oval id="Oval 30" o:spid="_x0000_s1027" style="position:absolute;width:228600;height:228600;visibility:visible;mso-wrap-style:square;v-text-anchor:top" o:gfxdata="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" fillcolor="#ddd [3204]" stroked="f" strokeweight="0">
-                            <v:stroke joinstyle="miter"/>
-                            <o:lock v:ext="edit" aspectratio="t"/>
-                          </v:oval>
-                          <v:shape id="Freeform 31" o:spid="_x0000_s1028" style="position:absolute;left:98639;top:50800;width:31322;height:127000;visibility:visible;mso-wrap-style:square;v-text-anchor:middle" coordsize="31322,127000" o:gfxdata="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" path="m3915,38279r23491,l27406,127000r-23491,l3915,38279xm15661,v8649,,15661,7012,15661,15661c31322,24310,24310,31322,15661,31322,7012,31322,,24310,,15661,,7012,7012,,15661,xe" fillcolor="white [3212]" stroked="f" strokeweight="1pt">
-                            <v:stroke joinstyle="miter"/>
-                            <v:path arrowok="t" o:connecttype="custom" o:connectlocs="3915,38279;27406,38279;27406,127000;3915,127000;15661,0;31322,15661;15661,31322;0,15661;15661,0" o:connectangles="0,0,0,0,0,0,0,0,0"/>
-                          </v:shape>
-                          <w10:anchorlock/>
-                        </v:group>
-                      </w:pict>
-                    </mc:Fallback>
-                  </mc:AlternateContent>
-                </w:r>
-              </w:p>
-            </w:tc>
-            <w:tc>
-              <w:tcPr>
-                <w:tcW w:w="4655" w:type="pct"/>
-                <w:shd w:val="clear" w:color="auto" w:fill="F8F8F8" w:themeFill="background2"/>
-              </w:tcPr>
-              <w:p>
-                <w:pPr>
-                  <w:pStyle w:val="TipText"/>
-                  <w:cnfStyle w:val="000000000000" w:firstRow="0" w:lastRow="0" w:firstColumn="0" w:lastColumn="0" w:oddVBand="0" w:evenVBand="0" w:oddHBand="0" w:evenHBand="0" w:firstRowFirstColumn="0" w:firstRowLastColumn="0" w:lastRowFirstColumn="0" w:lastRowLastColumn="0"/>
-                </w:pPr>
-                <w:r>
-                  <w:t xml:space="preserve">Indicate whether your business is a sole proprietorship, corporation (type), or partnership. If appropriate, define the business type (such as manufacturing, merchandizing, or service). </w:t>
-                </w:r>
-              </w:p>
-              <w:p>
-                <w:pPr>
-                  <w:pStyle w:val="TipText"/>
-                  <w:cnfStyle w:val="000000000000" w:firstRow="0" w:lastRow="0" w:firstColumn="0" w:lastColumn="0" w:oddVBand="0" w:evenVBand="0" w:oddHBand="0" w:evenHBand="0" w:firstRowFirstColumn="0" w:firstRowLastColumn="0" w:lastRowFirstColumn="0" w:lastRowLastColumn="0"/>
-                </w:pPr>
-                <w:r>
-                  <w:lastRenderedPageBreak/>
-                  <w:t>If licenses or permits are required, describe the requirements for acquiring them and where you are in the process.</w:t>
-                </w:r>
-              </w:p>
-              <w:p>
-                <w:pPr>
-                  <w:pStyle w:val="TipText"/>
-                  <w:cnfStyle w:val="000000000000" w:firstRow="0" w:lastRow="0" w:firstColumn="0" w:lastColumn="0" w:oddVBand="0" w:evenVBand="0" w:oddHBand="0" w:evenHBand="0" w:firstRowFirstColumn="0" w:firstRowLastColumn="0" w:lastRowFirstColumn="0" w:lastRowLastColumn="0"/>
-                </w:pPr>
-                <w:r>
-                  <w:t>If you have not already stated whether this is a new independent business, a takeover, a franchise or an expansion of a former business, include that here.</w:t>
-                </w:r>
-              </w:p>
-            </w:tc>
-          </w:tr>
-        </w:tbl>
-        <w:p/>
-      </w:sdtContent>
-    </w:sdt>
+    <w:p>
+      <w:pPr>
+        <w:pStyle w:val="Heading3"/>
+      </w:pPr>
+      <w:bookmarkStart w:id="7" w:name="_Toc401607851"/>
+      <w:r>
+        <w:t>Android</w:t>
+      </w:r>
+    </w:p>
+    <w:p/>
+    <w:p>
+      <w:pPr>
+        <w:pStyle w:val="Heading3"/>
+      </w:pPr>
+      <w:r>
+        <w:t>Web</w:t>
+      </w:r>
+    </w:p>
+    <w:p/>
     <w:p>
       <w:pPr>
         <w:pStyle w:val="Heading2"/>
       </w:pPr>
-      <w:bookmarkStart w:id="6" w:name="_Toc401607851"/>
       <w:r>
+        <w:lastRenderedPageBreak/>
         <w:t>High-Level Architecture</w:t>
       </w:r>
-      <w:bookmarkEnd w:id="6"/>
+      <w:bookmarkEnd w:id="7"/>
     </w:p>
     <w:sdt>
       <w:sdtPr>
@@ -2766,6 +2191,7 @@
         <w:showingPlcHdr/>
         <w15:appearance w15:val="hidden"/>
       </w:sdtPr>
+      <w:sdtEndPr/>
       <w:sdtContent>
         <w:tbl>
           <w:tblPr>
@@ -3104,13 +2530,29 @@
     </w:sdt>
     <w:p>
       <w:pPr>
+        <w:pStyle w:val="Heading3"/>
+      </w:pPr>
+      <w:bookmarkStart w:id="8" w:name="_Toc401607852"/>
+      <w:r>
+        <w:t>Android</w:t>
+      </w:r>
+    </w:p>
+    <w:p>
+      <w:pPr>
+        <w:pStyle w:val="Heading3"/>
+      </w:pPr>
+      <w:r>
+        <w:t>Web</w:t>
+      </w:r>
+    </w:p>
+    <w:p>
+      <w:pPr>
         <w:pStyle w:val="Heading2"/>
       </w:pPr>
-      <w:bookmarkStart w:id="7" w:name="_Toc401607852"/>
       <w:r>
         <w:t>Description of Target Users</w:t>
       </w:r>
-      <w:bookmarkEnd w:id="7"/>
+      <w:bookmarkEnd w:id="8"/>
     </w:p>
     <w:sdt>
       <w:sdtPr>
@@ -3127,6 +2569,7 @@
         <w:showingPlcHdr/>
         <w15:appearance w15:val="hidden"/>
       </w:sdtPr>
+      <w:sdtEndPr/>
       <w:sdtContent>
         <w:tbl>
           <w:tblPr>
@@ -3425,22 +2868,22 @@
       <w:pPr>
         <w:pStyle w:val="Heading1"/>
       </w:pPr>
-      <w:bookmarkStart w:id="8" w:name="_Toc401607853"/>
+      <w:bookmarkStart w:id="9" w:name="_Toc401607853"/>
       <w:r>
         <w:lastRenderedPageBreak/>
         <w:t>Use Case</w:t>
       </w:r>
-      <w:bookmarkEnd w:id="8"/>
+      <w:bookmarkEnd w:id="9"/>
     </w:p>
     <w:p>
       <w:pPr>
         <w:pStyle w:val="Heading2"/>
       </w:pPr>
-      <w:bookmarkStart w:id="9" w:name="_Toc401607854"/>
+      <w:bookmarkStart w:id="10" w:name="_Toc401607854"/>
       <w:r>
         <w:t>Use Case Diagram</w:t>
       </w:r>
-      <w:bookmarkEnd w:id="9"/>
+      <w:bookmarkEnd w:id="10"/>
     </w:p>
     <w:sdt>
       <w:sdtPr>
@@ -3457,6 +2900,7 @@
         <w:showingPlcHdr/>
         <w15:appearance w15:val="hidden"/>
       </w:sdtPr>
+      <w:sdtEndPr/>
       <w:sdtContent>
         <w:tbl>
           <w:tblPr>
@@ -3491,7 +2935,7 @@
                   <mc:AlternateContent>
                     <mc:Choice Requires="wpg">
                       <w:drawing>
-                        <wp:inline distT="0" distB="0" distL="0" distR="0">
+                        <wp:inline distT="0" distB="0" distL="0" distR="0" wp14:anchorId="2B6BBD73" wp14:editId="5F4FBA92">
                           <wp:extent cx="228600" cy="228600"/>
                           <wp:effectExtent l="0" t="0" r="0" b="0"/>
                           <wp:docPr id="72" name="Group 19" descr="Tip icon"/>
@@ -3766,7 +3210,7 @@
           <w:lang w:val="en-GB" w:eastAsia="en-GB"/>
         </w:rPr>
         <w:drawing>
-          <wp:inline distT="0" distB="0" distL="0" distR="0">
+          <wp:inline distT="0" distB="0" distL="0" distR="0" wp14:anchorId="10B54C0F" wp14:editId="163386D6">
             <wp:extent cx="5943600" cy="2286000"/>
             <wp:effectExtent l="0" t="0" r="0" b="0"/>
             <wp:docPr id="68" name="Chart 68" descr="Local market growth chart"/>
@@ -3784,11 +3228,11 @@
       <w:pPr>
         <w:pStyle w:val="Heading2"/>
       </w:pPr>
-      <w:bookmarkStart w:id="10" w:name="_Toc401607855"/>
+      <w:bookmarkStart w:id="11" w:name="_Toc401607855"/>
       <w:r>
         <w:t>Use Case Description</w:t>
       </w:r>
-      <w:bookmarkEnd w:id="10"/>
+      <w:bookmarkEnd w:id="11"/>
     </w:p>
     <w:sdt>
       <w:sdtPr>
@@ -3805,6 +3249,7 @@
         <w:showingPlcHdr/>
         <w15:appearance w15:val="hidden"/>
       </w:sdtPr>
+      <w:sdtEndPr/>
       <w:sdtContent>
         <w:tbl>
           <w:tblPr>
@@ -3839,7 +3284,7 @@
                   <mc:AlternateContent>
                     <mc:Choice Requires="wpg">
                       <w:drawing>
-                        <wp:inline distT="0" distB="0" distL="0" distR="0">
+                        <wp:inline distT="0" distB="0" distL="0" distR="0" wp14:anchorId="51C879BC" wp14:editId="12F311C4">
                           <wp:extent cx="228600" cy="228600"/>
                           <wp:effectExtent l="0" t="0" r="0" b="0"/>
                           <wp:docPr id="80" name="Group 19" descr="Tip icon"/>
@@ -4097,7 +3542,7 @@
         </w:rPr>
         <w:lastRenderedPageBreak/>
         <w:drawing>
-          <wp:inline distT="0" distB="0" distL="0" distR="0">
+          <wp:inline distT="0" distB="0" distL="0" distR="0" wp14:anchorId="11FD5855" wp14:editId="3F327D56">
             <wp:extent cx="5943600" cy="2286000"/>
             <wp:effectExtent l="0" t="0" r="0" b="0"/>
             <wp:docPr id="79" name="Chart 79" descr="Market segment chart"/>
@@ -4111,316 +3556,6 @@
         </w:drawing>
       </w:r>
     </w:p>
-    <w:p>
-      <w:pPr>
-        <w:pStyle w:val="Heading2"/>
-      </w:pPr>
-      <w:bookmarkStart w:id="11" w:name="_Toc401607856"/>
-      <w:r>
-        <w:t>Competition</w:t>
-      </w:r>
-      <w:bookmarkEnd w:id="11"/>
-    </w:p>
-    <w:sdt>
-      <w:sdtPr>
-        <w:rPr>
-          <w:color w:val="000000" w:themeColor="text2"/>
-          <w:sz w:val="20"/>
-          <w:szCs w:val="20"/>
-        </w:rPr>
-        <w:id w:val="-1662306705"/>
-        <w:placeholder>
-          <w:docPart w:val="269371D636A54CE1B731464676964A99"/>
-        </w:placeholder>
-        <w:temporary/>
-        <w:showingPlcHdr/>
-        <w15:appearance w15:val="hidden"/>
-      </w:sdtPr>
-      <w:sdtContent>
-        <w:tbl>
-          <w:tblPr>
-            <w:tblStyle w:val="TipTable"/>
-            <w:tblW w:w="5014" w:type="pct"/>
-            <w:shd w:val="clear" w:color="auto" w:fill="F8F8F8" w:themeFill="background2"/>
-            <w:tblCellMar>
-              <w:top w:w="0" w:type="dxa"/>
-            </w:tblCellMar>
-            <w:tblLook w:val="04A0" w:firstRow="1" w:lastRow="0" w:firstColumn="1" w:lastColumn="0" w:noHBand="0" w:noVBand="1"/>
-          </w:tblPr>
-          <w:tblGrid>
-            <w:gridCol w:w="648"/>
-            <w:gridCol w:w="8738"/>
-          </w:tblGrid>
-          <w:tr>
-            <w:tc>
-              <w:tcPr>
-                <w:cnfStyle w:val="001000000000" w:firstRow="0" w:lastRow="0" w:firstColumn="1" w:lastColumn="0" w:oddVBand="0" w:evenVBand="0" w:oddHBand="0" w:evenHBand="0" w:firstRowFirstColumn="0" w:firstRowLastColumn="0" w:lastRowFirstColumn="0" w:lastRowLastColumn="0"/>
-                <w:tcW w:w="345" w:type="pct"/>
-                <w:shd w:val="clear" w:color="auto" w:fill="F8F8F8" w:themeFill="background2"/>
-              </w:tcPr>
-              <w:p>
-                <w:pPr>
-                  <w:pStyle w:val="Icon"/>
-                </w:pPr>
-                <w:r>
-                  <w:rPr>
-                    <w:noProof/>
-                    <w:lang w:val="en-GB" w:eastAsia="en-GB"/>
-                  </w:rPr>
-                  <mc:AlternateContent>
-                    <mc:Choice Requires="wpg">
-                      <w:drawing>
-                        <wp:inline distT="0" distB="0" distL="0" distR="0">
-                          <wp:extent cx="228600" cy="228600"/>
-                          <wp:effectExtent l="0" t="0" r="0" b="0"/>
-                          <wp:docPr id="83" name="Group 19" descr="Tip icon"/>
-                          <wp:cNvGraphicFramePr/>
-                          <a:graphic xmlns:a="http://schemas.openxmlformats.org/drawingml/2006/main">
-                            <a:graphicData uri="http://schemas.microsoft.com/office/word/2010/wordprocessingGroup">
-                              <wpg:wgp>
-                                <wpg:cNvGrpSpPr/>
-                                <wpg:grpSpPr>
-                                  <a:xfrm>
-                                    <a:off x="0" y="0"/>
-                                    <a:ext cx="228600" cy="228600"/>
-                                    <a:chOff x="0" y="0"/>
-                                    <a:chExt cx="228600" cy="228600"/>
-                                  </a:xfrm>
-                                </wpg:grpSpPr>
-                                <wps:wsp>
-                                  <wps:cNvPr id="84" name="Oval 84"/>
-                                  <wps:cNvSpPr>
-                                    <a:spLocks noChangeAspect="1" noChangeArrowheads="1"/>
-                                  </wps:cNvSpPr>
-                                  <wps:spPr bwMode="auto">
-                                    <a:xfrm>
-                                      <a:off x="0" y="0"/>
-                                      <a:ext cx="228600" cy="228600"/>
-                                    </a:xfrm>
-                                    <a:prstGeom prst="ellipse">
-                                      <a:avLst/>
-                                    </a:prstGeom>
-                                    <a:solidFill>
-                                      <a:schemeClr val="accent1"/>
-                                    </a:solidFill>
-                                    <a:ln w="0">
-                                      <a:noFill/>
-                                      <a:prstDash val="solid"/>
-                                      <a:miter lim="800000"/>
-                                      <a:headEnd/>
-                                      <a:tailEnd/>
-                                    </a:ln>
-                                  </wps:spPr>
-                                  <wps:bodyPr rot="0" vert="horz" wrap="square" lIns="91440" tIns="45720" rIns="91440" bIns="45720" anchor="t" anchorCtr="0" upright="1">
-                                    <a:noAutofit/>
-                                  </wps:bodyPr>
-                                </wps:wsp>
-                                <wps:wsp>
-                                  <wps:cNvPr id="85" name="Freeform 85"/>
-                                  <wps:cNvSpPr/>
-                                  <wps:spPr>
-                                    <a:xfrm>
-                                      <a:off x="98639" y="50800"/>
-                                      <a:ext cx="31322" cy="127000"/>
-                                    </a:xfrm>
-                                    <a:custGeom>
-                                      <a:avLst/>
-                                      <a:gdLst>
-                                        <a:gd name="connsiteX0" fmla="*/ 3915 w 31322"/>
-                                        <a:gd name="connsiteY0" fmla="*/ 38279 h 127000"/>
-                                        <a:gd name="connsiteX1" fmla="*/ 27406 w 31322"/>
-                                        <a:gd name="connsiteY1" fmla="*/ 38279 h 127000"/>
-                                        <a:gd name="connsiteX2" fmla="*/ 27406 w 31322"/>
-                                        <a:gd name="connsiteY2" fmla="*/ 127000 h 127000"/>
-                                        <a:gd name="connsiteX3" fmla="*/ 3915 w 31322"/>
-                                        <a:gd name="connsiteY3" fmla="*/ 127000 h 127000"/>
-                                        <a:gd name="connsiteX4" fmla="*/ 15661 w 31322"/>
-                                        <a:gd name="connsiteY4" fmla="*/ 0 h 127000"/>
-                                        <a:gd name="connsiteX5" fmla="*/ 31322 w 31322"/>
-                                        <a:gd name="connsiteY5" fmla="*/ 15661 h 127000"/>
-                                        <a:gd name="connsiteX6" fmla="*/ 15661 w 31322"/>
-                                        <a:gd name="connsiteY6" fmla="*/ 31322 h 127000"/>
-                                        <a:gd name="connsiteX7" fmla="*/ 0 w 31322"/>
-                                        <a:gd name="connsiteY7" fmla="*/ 15661 h 127000"/>
-                                        <a:gd name="connsiteX8" fmla="*/ 15661 w 31322"/>
-                                        <a:gd name="connsiteY8" fmla="*/ 0 h 127000"/>
-                                      </a:gdLst>
-                                      <a:ahLst/>
-                                      <a:cxnLst>
-                                        <a:cxn ang="0">
-                                          <a:pos x="connsiteX0" y="connsiteY0"/>
-                                        </a:cxn>
-                                        <a:cxn ang="0">
-                                          <a:pos x="connsiteX1" y="connsiteY1"/>
-                                        </a:cxn>
-                                        <a:cxn ang="0">
-                                          <a:pos x="connsiteX2" y="connsiteY2"/>
-                                        </a:cxn>
-                                        <a:cxn ang="0">
-                                          <a:pos x="connsiteX3" y="connsiteY3"/>
-                                        </a:cxn>
-                                        <a:cxn ang="0">
-                                          <a:pos x="connsiteX4" y="connsiteY4"/>
-                                        </a:cxn>
-                                        <a:cxn ang="0">
-                                          <a:pos x="connsiteX5" y="connsiteY5"/>
-                                        </a:cxn>
-                                        <a:cxn ang="0">
-                                          <a:pos x="connsiteX6" y="connsiteY6"/>
-                                        </a:cxn>
-                                        <a:cxn ang="0">
-                                          <a:pos x="connsiteX7" y="connsiteY7"/>
-                                        </a:cxn>
-                                        <a:cxn ang="0">
-                                          <a:pos x="connsiteX8" y="connsiteY8"/>
-                                        </a:cxn>
-                                      </a:cxnLst>
-                                      <a:rect l="l" t="t" r="r" b="b"/>
-                                      <a:pathLst>
-                                        <a:path w="31322" h="127000">
-                                          <a:moveTo>
-                                            <a:pt x="3915" y="38279"/>
-                                          </a:moveTo>
-                                          <a:lnTo>
-                                            <a:pt x="27406" y="38279"/>
-                                          </a:lnTo>
-                                          <a:lnTo>
-                                            <a:pt x="27406" y="127000"/>
-                                          </a:lnTo>
-                                          <a:lnTo>
-                                            <a:pt x="3915" y="127000"/>
-                                          </a:lnTo>
-                                          <a:close/>
-                                          <a:moveTo>
-                                            <a:pt x="15661" y="0"/>
-                                          </a:moveTo>
-                                          <a:cubicBezTo>
-                                            <a:pt x="24310" y="0"/>
-                                            <a:pt x="31322" y="7012"/>
-                                            <a:pt x="31322" y="15661"/>
-                                          </a:cubicBezTo>
-                                          <a:cubicBezTo>
-                                            <a:pt x="31322" y="24310"/>
-                                            <a:pt x="24310" y="31322"/>
-                                            <a:pt x="15661" y="31322"/>
-                                          </a:cubicBezTo>
-                                          <a:cubicBezTo>
-                                            <a:pt x="7012" y="31322"/>
-                                            <a:pt x="0" y="24310"/>
-                                            <a:pt x="0" y="15661"/>
-                                          </a:cubicBezTo>
-                                          <a:cubicBezTo>
-                                            <a:pt x="0" y="7012"/>
-                                            <a:pt x="7012" y="0"/>
-                                            <a:pt x="15661" y="0"/>
-                                          </a:cubicBezTo>
-                                          <a:close/>
-                                        </a:path>
-                                      </a:pathLst>
-                                    </a:custGeom>
-                                    <a:solidFill>
-                                      <a:schemeClr val="bg1"/>
-                                    </a:solidFill>
-                                    <a:ln>
-                                      <a:noFill/>
-                                    </a:ln>
-                                  </wps:spPr>
-                                  <wps:style>
-                                    <a:lnRef idx="2">
-                                      <a:schemeClr val="accent1">
-                                        <a:shade val="50000"/>
-                                      </a:schemeClr>
-                                    </a:lnRef>
-                                    <a:fillRef idx="1">
-                                      <a:schemeClr val="accent1"/>
-                                    </a:fillRef>
-                                    <a:effectRef idx="0">
-                                      <a:schemeClr val="accent1"/>
-                                    </a:effectRef>
-                                    <a:fontRef idx="minor">
-                                      <a:schemeClr val="lt1"/>
-                                    </a:fontRef>
-                                  </wps:style>
-                                  <wps:bodyPr rot="0" spcFirstLastPara="0" vert="horz" wrap="square" lIns="91440" tIns="45720" rIns="91440" bIns="45720" numCol="1" spcCol="0" rtlCol="0" fromWordArt="0" anchor="ctr" anchorCtr="0" forceAA="0" compatLnSpc="1">
-                                    <a:prstTxWarp prst="textNoShape">
-                                      <a:avLst/>
-                                    </a:prstTxWarp>
-                                    <a:noAutofit/>
-                                  </wps:bodyPr>
-                                </wps:wsp>
-                              </wpg:wgp>
-                            </a:graphicData>
-                          </a:graphic>
-                        </wp:inline>
-                      </w:drawing>
-                    </mc:Choice>
-                    <mc:Fallback>
-                      <w:pict>
-                        <v:group w14:anchorId="39AE4254" id="Group 19" o:spid="_x0000_s1026" alt="Tip icon" style="width:18pt;height:18pt;mso-position-horizontal-relative:char;mso-position-vertical-relative:line" coordsize="228600,228600" o:gfxdata="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">
-                          <v:oval id="Oval 84" o:spid="_x0000_s1027" style="position:absolute;width:228600;height:228600;visibility:visible;mso-wrap-style:square;v-text-anchor:top" o:gfxdata="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" fillcolor="#ddd [3204]" stroked="f" strokeweight="0">
-                            <v:stroke joinstyle="miter"/>
-                            <o:lock v:ext="edit" aspectratio="t"/>
-                          </v:oval>
-                          <v:shape id="Freeform 85" o:spid="_x0000_s1028" style="position:absolute;left:98639;top:50800;width:31322;height:127000;visibility:visible;mso-wrap-style:square;v-text-anchor:middle" coordsize="31322,127000" o:gfxdata="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" path="m3915,38279r23491,l27406,127000r-23491,l3915,38279xm15661,v8649,,15661,7012,15661,15661c31322,24310,24310,31322,15661,31322,7012,31322,,24310,,15661,,7012,7012,,15661,xe" fillcolor="white [3212]" stroked="f" strokeweight="1pt">
-                            <v:stroke joinstyle="miter"/>
-                            <v:path arrowok="t" o:connecttype="custom" o:connectlocs="3915,38279;27406,38279;27406,127000;3915,127000;15661,0;31322,15661;15661,31322;0,15661;15661,0" o:connectangles="0,0,0,0,0,0,0,0,0"/>
-                          </v:shape>
-                          <w10:anchorlock/>
-                        </v:group>
-                      </w:pict>
-                    </mc:Fallback>
-                  </mc:AlternateContent>
-                </w:r>
-              </w:p>
-            </w:tc>
-            <w:tc>
-              <w:tcPr>
-                <w:tcW w:w="4655" w:type="pct"/>
-                <w:shd w:val="clear" w:color="auto" w:fill="F8F8F8" w:themeFill="background2"/>
-              </w:tcPr>
-              <w:p>
-                <w:pPr>
-                  <w:pStyle w:val="TipText"/>
-                  <w:cnfStyle w:val="000000000000" w:firstRow="0" w:lastRow="0" w:firstColumn="0" w:lastColumn="0" w:oddVBand="0" w:evenVBand="0" w:oddHBand="0" w:evenHBand="0" w:firstRowFirstColumn="0" w:firstRowLastColumn="0" w:lastRowFirstColumn="0" w:lastRowLastColumn="0"/>
-                </w:pPr>
-                <w:r>
-                  <w:t xml:space="preserve">Who else is doing what you are trying to do? </w:t>
-                </w:r>
-              </w:p>
-              <w:p>
-                <w:pPr>
-                  <w:pStyle w:val="TipText"/>
-                  <w:cnfStyle w:val="000000000000" w:firstRow="0" w:lastRow="0" w:firstColumn="0" w:lastColumn="0" w:oddVBand="0" w:evenVBand="0" w:oddHBand="0" w:evenHBand="0" w:firstRowFirstColumn="0" w:firstRowLastColumn="0" w:lastRowFirstColumn="0" w:lastRowLastColumn="0"/>
-                </w:pPr>
-                <w:r>
-                  <w:t>Briefly describe several of your nearest and greatest competitors. What percentage of the market does each reach? What are their strengths and weaknesses? What can you learn from the way they do business, from their pricing, advertising, and general marketing approaches? How do you expect to compete? How do you hope to do better?</w:t>
-                </w:r>
-              </w:p>
-              <w:p>
-                <w:pPr>
-                  <w:pStyle w:val="TipText"/>
-                  <w:cnfStyle w:val="000000000000" w:firstRow="0" w:lastRow="0" w:firstColumn="0" w:lastColumn="0" w:oddVBand="0" w:evenVBand="0" w:oddHBand="0" w:evenHBand="0" w:firstRowFirstColumn="0" w:firstRowLastColumn="0" w:lastRowFirstColumn="0" w:lastRowLastColumn="0"/>
-                </w:pPr>
-                <w:r>
-                  <w:t>What indirect competition will you face, such as from internet sales, department stores, or international imports?</w:t>
-                </w:r>
-              </w:p>
-              <w:p>
-                <w:pPr>
-                  <w:pStyle w:val="TipText"/>
-                  <w:cnfStyle w:val="000000000000" w:firstRow="0" w:lastRow="0" w:firstColumn="0" w:lastColumn="0" w:oddVBand="0" w:evenVBand="0" w:oddHBand="0" w:evenHBand="0" w:firstRowFirstColumn="0" w:firstRowLastColumn="0" w:lastRowFirstColumn="0" w:lastRowLastColumn="0"/>
-                </w:pPr>
-                <w:r>
-                  <w:t>How will you keep abreast of technology and changing trends that may impact your business in the future?</w:t>
-                </w:r>
-              </w:p>
-            </w:tc>
-          </w:tr>
-        </w:tbl>
-        <w:p/>
-      </w:sdtContent>
-    </w:sdt>
-    <w:p/>
     <w:p>
       <w:pPr>
         <w:pStyle w:val="Heading1"/>
@@ -5127,6 +4262,7 @@
         <w:showingPlcHdr/>
         <w15:appearance w15:val="hidden"/>
       </w:sdtPr>
+      <w:sdtEndPr/>
       <w:sdtContent>
         <w:tbl>
           <w:tblPr>
@@ -7192,10 +6328,7 @@
         <w:t>Document History</w:t>
       </w:r>
     </w:p>
-    <w:p>
-      <w:bookmarkStart w:id="17" w:name="_GoBack"/>
-      <w:bookmarkEnd w:id="17"/>
-    </w:p>
+    <w:p/>
     <w:p/>
     <w:p/>
     <w:p/>
@@ -7251,6 +6384,7 @@
         <w:dataBinding w:prefixMappings="xmlns:ns0='http://purl.org/dc/elements/1.1/' xmlns:ns1='http://schemas.openxmlformats.org/package/2006/metadata/core-properties' " w:xpath="/ns1:coreProperties[1]/ns0:title[1]" w:storeItemID="{6C3C8BC8-F283-45AE-878A-BAB7291924A1}"/>
         <w:text/>
       </w:sdtPr>
+      <w:sdtEndPr/>
       <w:sdtContent>
         <w:r>
           <w:rPr>
@@ -7280,6 +6414,7 @@
           <w:calendar w:val="gregorian"/>
         </w:date>
       </w:sdtPr>
+      <w:sdtEndPr/>
       <w:sdtContent>
         <w:r>
           <w:t>[Select Date</w:t>
@@ -8253,6 +7388,7 @@
       <w:spacing w:after="0" w:line="240" w:lineRule="auto"/>
     </w:pPr>
     <w:tblPr>
+      <w:tblInd w:w="0" w:type="dxa"/>
       <w:tblBorders>
         <w:top w:val="single" w:sz="4" w:space="0" w:color="auto"/>
         <w:left w:val="single" w:sz="4" w:space="0" w:color="auto"/>
@@ -8261,6 +7397,12 @@
         <w:insideH w:val="single" w:sz="4" w:space="0" w:color="auto"/>
         <w:insideV w:val="single" w:sz="4" w:space="0" w:color="auto"/>
       </w:tblBorders>
+      <w:tblCellMar>
+        <w:top w:w="0" w:type="dxa"/>
+        <w:left w:w="108" w:type="dxa"/>
+        <w:bottom w:w="0" w:type="dxa"/>
+        <w:right w:w="108" w:type="dxa"/>
+      </w:tblCellMar>
     </w:tblPr>
   </w:style>
   <w:style w:type="paragraph" w:customStyle="1" w:styleId="ContactInfo">
@@ -8480,9 +7622,11 @@
       <w:szCs w:val="18"/>
     </w:rPr>
     <w:tblPr>
+      <w:tblInd w:w="0" w:type="dxa"/>
       <w:tblCellMar>
         <w:top w:w="144" w:type="dxa"/>
         <w:left w:w="0" w:type="dxa"/>
+        <w:bottom w:w="0" w:type="dxa"/>
         <w:right w:w="0" w:type="dxa"/>
       </w:tblCellMar>
     </w:tblPr>
@@ -8545,6 +7689,7 @@
     </w:pPr>
     <w:tblPr>
       <w:tblStyleRowBandSize w:val="1"/>
+      <w:tblInd w:w="0" w:type="dxa"/>
       <w:tblBorders>
         <w:top w:val="single" w:sz="4" w:space="0" w:color="999999" w:themeColor="text2" w:themeTint="66"/>
         <w:left w:val="single" w:sz="4" w:space="0" w:color="999999" w:themeColor="text2" w:themeTint="66"/>
@@ -8552,6 +7697,12 @@
         <w:right w:val="single" w:sz="4" w:space="0" w:color="999999" w:themeColor="text2" w:themeTint="66"/>
         <w:insideV w:val="single" w:sz="4" w:space="0" w:color="999999" w:themeColor="text2" w:themeTint="66"/>
       </w:tblBorders>
+      <w:tblCellMar>
+        <w:top w:w="0" w:type="dxa"/>
+        <w:left w:w="108" w:type="dxa"/>
+        <w:bottom w:w="0" w:type="dxa"/>
+        <w:right w:w="108" w:type="dxa"/>
+      </w:tblCellMar>
     </w:tblPr>
     <w:tblStylePr w:type="firstRow">
       <w:rPr>
@@ -8921,11 +8072,11 @@
           <c:showBubbleSize val="0"/>
         </c:dLbls>
         <c:gapWidth val="100"/>
-        <c:axId val="248690016"/>
-        <c:axId val="248690576"/>
+        <c:axId val="417420376"/>
+        <c:axId val="374134504"/>
       </c:barChart>
       <c:catAx>
-        <c:axId val="248690016"/>
+        <c:axId val="417420376"/>
         <c:scaling>
           <c:orientation val="minMax"/>
         </c:scaling>
@@ -8968,7 +8119,7 @@
             <a:endParaRPr lang="en-US"/>
           </a:p>
         </c:txPr>
-        <c:crossAx val="248690576"/>
+        <c:crossAx val="374134504"/>
         <c:crosses val="autoZero"/>
         <c:auto val="1"/>
         <c:lblAlgn val="ctr"/>
@@ -8976,7 +8127,7 @@
         <c:noMultiLvlLbl val="0"/>
       </c:catAx>
       <c:valAx>
-        <c:axId val="248690576"/>
+        <c:axId val="374134504"/>
         <c:scaling>
           <c:orientation val="minMax"/>
         </c:scaling>
@@ -9027,7 +8178,7 @@
             <a:endParaRPr lang="en-US"/>
           </a:p>
         </c:txPr>
-        <c:crossAx val="248690016"/>
+        <c:crossAx val="417420376"/>
         <c:crosses val="autoZero"/>
         <c:crossBetween val="between"/>
       </c:valAx>
@@ -9401,11 +8552,11 @@
           <c:showBubbleSize val="0"/>
         </c:dLbls>
         <c:smooth val="0"/>
-        <c:axId val="74148688"/>
-        <c:axId val="74149248"/>
+        <c:axId val="375165856"/>
+        <c:axId val="375165464"/>
       </c:lineChart>
       <c:catAx>
-        <c:axId val="74148688"/>
+        <c:axId val="375165856"/>
         <c:scaling>
           <c:orientation val="minMax"/>
         </c:scaling>
@@ -9448,7 +8599,7 @@
             <a:endParaRPr lang="en-US"/>
           </a:p>
         </c:txPr>
-        <c:crossAx val="74149248"/>
+        <c:crossAx val="375165464"/>
         <c:crosses val="autoZero"/>
         <c:auto val="1"/>
         <c:lblAlgn val="ctr"/>
@@ -9456,7 +8607,7 @@
         <c:noMultiLvlLbl val="0"/>
       </c:catAx>
       <c:valAx>
-        <c:axId val="74149248"/>
+        <c:axId val="375165464"/>
         <c:scaling>
           <c:orientation val="minMax"/>
         </c:scaling>
@@ -9575,7 +8726,7 @@
             <a:endParaRPr lang="en-US"/>
           </a:p>
         </c:txPr>
-        <c:crossAx val="74148688"/>
+        <c:crossAx val="375165856"/>
         <c:crosses val="autoZero"/>
         <c:crossBetween val="between"/>
       </c:valAx>
@@ -11864,7 +11015,9 @@
   </w:compat>
   <w:rsids>
     <w:rsidRoot w:val="00C8134D"/>
+    <w:rsid w:val="00771272"/>
     <w:rsid w:val="00C8134D"/>
+    <w:rsid w:val="00DE6702"/>
   </w:rsids>
   <m:mathPr>
     <m:mathFont m:val="Cambria Math"/>
@@ -12611,15 +11764,6 @@
 </file>
 
 <file path=customXml/item1.xml><?xml version="1.0" encoding="utf-8"?>
-<?mso-contentType ?>
-<FormTemplates xmlns="http://schemas.microsoft.com/sharepoint/v3/contenttype/forms">
-  <Display>DocumentLibraryForm</Display>
-  <Edit>AssetEditForm</Edit>
-  <New>DocumentLibraryForm</New>
-</FormTemplates>
-</file>
-
-<file path=customXml/item2.xml><?xml version="1.0" encoding="utf-8"?>
 <CoverPageProperties xmlns="http://schemas.microsoft.com/office/2006/coverPageProps">
   <PublishDate/>
   <Abstract/>
@@ -12630,11 +11774,28 @@
 </CoverPageProperties>
 </file>
 
+<file path=customXml/item2.xml><?xml version="1.0" encoding="utf-8"?>
+<?mso-contentType ?>
+<FormTemplates xmlns="http://schemas.microsoft.com/sharepoint/v3/contenttype/forms">
+  <Display>DocumentLibraryForm</Display>
+  <Edit>AssetEditForm</Edit>
+  <New>DocumentLibraryForm</New>
+</FormTemplates>
+</file>
+
 <file path=customXml/item3.xml><?xml version="1.0" encoding="utf-8"?>
 <b:Sources xmlns:b="http://schemas.openxmlformats.org/officeDocument/2006/bibliography" SelectedStyle="\apasixtheditionofficeonline.xsl" StyleName="APA" Version="6"/>
 </file>
 
 <file path=customXml/itemProps1.xml><?xml version="1.0" encoding="utf-8"?>
+<ds:datastoreItem xmlns:ds="http://schemas.openxmlformats.org/officeDocument/2006/customXml" ds:itemID="{55AF091B-3C7A-41E3-B477-F2FDAA23CFDA}">
+  <ds:schemaRefs>
+    <ds:schemaRef ds:uri="http://schemas.microsoft.com/office/2006/coverPageProps"/>
+  </ds:schemaRefs>
+</ds:datastoreItem>
+</file>
+
+<file path=customXml/itemProps2.xml><?xml version="1.0" encoding="utf-8"?>
 <ds:datastoreItem xmlns:ds="http://schemas.openxmlformats.org/officeDocument/2006/customXml" ds:itemID="{7EAC9B9C-39C7-442D-A2C6-BC21F3368F0F}">
   <ds:schemaRefs>
     <ds:schemaRef ds:uri="http://schemas.microsoft.com/sharepoint/v3/contenttype/forms"/>
@@ -12642,16 +11803,8 @@
 </ds:datastoreItem>
 </file>
 
-<file path=customXml/itemProps2.xml><?xml version="1.0" encoding="utf-8"?>
-<ds:datastoreItem xmlns:ds="http://schemas.openxmlformats.org/officeDocument/2006/customXml" ds:itemID="{55AF091B-3C7A-41E3-B477-F2FDAA23CFDA}">
-  <ds:schemaRefs>
-    <ds:schemaRef ds:uri="http://schemas.microsoft.com/office/2006/coverPageProps"/>
-  </ds:schemaRefs>
-</ds:datastoreItem>
-</file>
-
 <file path=customXml/itemProps3.xml><?xml version="1.0" encoding="utf-8"?>
-<ds:datastoreItem xmlns:ds="http://schemas.openxmlformats.org/officeDocument/2006/customXml" ds:itemID="{629E25B5-B842-4252-B2C6-6EC44DDDAFA1}">
+<ds:datastoreItem xmlns:ds="http://schemas.openxmlformats.org/officeDocument/2006/customXml" ds:itemID="{D5859125-85DB-4074-B8A3-7C535119CAF9}">
   <ds:schemaRefs>
     <ds:schemaRef ds:uri="http://schemas.openxmlformats.org/officeDocument/2006/bibliography"/>
   </ds:schemaRefs>

</xml_diff>